<commit_message>
Parenthesis Fix + Screenshots added for task 4
</commit_message>
<xml_diff>
--- a/Lab09/Lab09_Report.docx
+++ b/Lab09/Lab09_Report.docx
@@ -1,6 +1,6 @@
 
 <file path=word/document.xml><?xml version="1.0" encoding="utf-8"?>
-<w:document xmlns:wpc="http://schemas.microsoft.com/office/word/2010/wordprocessingCanvas" xmlns:cx="http://schemas.microsoft.com/office/drawing/2014/chartex" xmlns:cx1="http://schemas.microsoft.com/office/drawing/2015/9/8/chartex" xmlns:cx2="http://schemas.microsoft.com/office/drawing/2015/10/21/chartex" xmlns:cx3="http://schemas.microsoft.com/office/drawing/2016/5/9/chartex" xmlns:cx4="http://schemas.microsoft.com/office/drawing/2016/5/10/chartex" xmlns:cx5="http://schemas.microsoft.com/office/drawing/2016/5/11/chartex" xmlns:mc="http://schemas.openxmlformats.org/markup-compatibility/2006" xmlns:o="urn:schemas-microsoft-com:office:office" xmlns:r="http://schemas.openxmlformats.org/officeDocument/2006/relationships" xmlns:m="http://schemas.openxmlformats.org/officeDocument/2006/math" xmlns:v="urn:schemas-microsoft-com:vml" xmlns:wp14="http://schemas.microsoft.com/office/word/2010/wordprocessingDrawing" xmlns:wp="http://schemas.openxmlformats.org/drawingml/2006/wordprocessingDrawing" xmlns:w10="urn:schemas-microsoft-com:office:word" xmlns:w="http://schemas.openxmlformats.org/wordprocessingml/2006/main" xmlns:w14="http://schemas.microsoft.com/office/word/2010/wordml" xmlns:w15="http://schemas.microsoft.com/office/word/2012/wordml" xmlns:w16se="http://schemas.microsoft.com/office/word/2015/wordml/symex" xmlns:wpg="http://schemas.microsoft.com/office/word/2010/wordprocessingGroup" xmlns:wpi="http://schemas.microsoft.com/office/word/2010/wordprocessingInk" xmlns:wne="http://schemas.microsoft.com/office/word/2006/wordml" xmlns:wps="http://schemas.microsoft.com/office/word/2010/wordprocessingShape" mc:Ignorable="w14 w15 w16se wp14">
+<w:document xmlns:wpc="http://schemas.microsoft.com/office/word/2010/wordprocessingCanvas" xmlns:mc="http://schemas.openxmlformats.org/markup-compatibility/2006" xmlns:o="urn:schemas-microsoft-com:office:office" xmlns:r="http://schemas.openxmlformats.org/officeDocument/2006/relationships" xmlns:m="http://schemas.openxmlformats.org/officeDocument/2006/math" xmlns:v="urn:schemas-microsoft-com:vml" xmlns:wp14="http://schemas.microsoft.com/office/word/2010/wordprocessingDrawing" xmlns:wp="http://schemas.openxmlformats.org/drawingml/2006/wordprocessingDrawing" xmlns:w10="urn:schemas-microsoft-com:office:word" xmlns:w="http://schemas.openxmlformats.org/wordprocessingml/2006/main" xmlns:w14="http://schemas.microsoft.com/office/word/2010/wordml" xmlns:w15="http://schemas.microsoft.com/office/word/2012/wordml" xmlns:wpg="http://schemas.microsoft.com/office/word/2010/wordprocessingGroup" xmlns:wpi="http://schemas.microsoft.com/office/word/2010/wordprocessingInk" xmlns:wne="http://schemas.microsoft.com/office/word/2006/wordml" xmlns:wps="http://schemas.microsoft.com/office/word/2010/wordprocessingShape" mc:Ignorable="w14 w15 wp14">
   <w:body>
     <w:p>
       <w:r>
@@ -43,8 +43,98 @@
           </wp:inline>
         </w:drawing>
       </w:r>
+    </w:p>
+    <w:p>
+      <w:r>
+        <w:lastRenderedPageBreak/>
+        <w:t>Task 4 Screenshots</w:t>
+      </w:r>
+    </w:p>
+    <w:p>
       <w:bookmarkStart w:id="0" w:name="_GoBack"/>
+      <w:r>
+        <w:rPr>
+          <w:noProof/>
+        </w:rPr>
+        <w:drawing>
+          <wp:inline distT="0" distB="0" distL="0" distR="0" wp14:anchorId="285AFAF3" wp14:editId="6CC16D9A">
+            <wp:extent cx="5324475" cy="3505200"/>
+            <wp:effectExtent l="0" t="0" r="9525" b="0"/>
+            <wp:docPr id="2" name="Picture 2"/>
+            <wp:cNvGraphicFramePr>
+              <a:graphicFrameLocks xmlns:a="http://schemas.openxmlformats.org/drawingml/2006/main" noChangeAspect="1"/>
+            </wp:cNvGraphicFramePr>
+            <a:graphic xmlns:a="http://schemas.openxmlformats.org/drawingml/2006/main">
+              <a:graphicData uri="http://schemas.openxmlformats.org/drawingml/2006/picture">
+                <pic:pic xmlns:pic="http://schemas.openxmlformats.org/drawingml/2006/picture">
+                  <pic:nvPicPr>
+                    <pic:cNvPr id="1" name=""/>
+                    <pic:cNvPicPr/>
+                  </pic:nvPicPr>
+                  <pic:blipFill>
+                    <a:blip r:embed="rId5"/>
+                    <a:stretch>
+                      <a:fillRect/>
+                    </a:stretch>
+                  </pic:blipFill>
+                  <pic:spPr>
+                    <a:xfrm>
+                      <a:off x="0" y="0"/>
+                      <a:ext cx="5324475" cy="3505200"/>
+                    </a:xfrm>
+                    <a:prstGeom prst="rect">
+                      <a:avLst/>
+                    </a:prstGeom>
+                  </pic:spPr>
+                </pic:pic>
+              </a:graphicData>
+            </a:graphic>
+          </wp:inline>
+        </w:drawing>
+      </w:r>
       <w:bookmarkEnd w:id="0"/>
+    </w:p>
+    <w:p>
+      <w:r>
+        <w:rPr>
+          <w:noProof/>
+        </w:rPr>
+        <w:drawing>
+          <wp:inline distT="0" distB="0" distL="0" distR="0" wp14:anchorId="119E5CAA" wp14:editId="201B5FB0">
+            <wp:extent cx="5324475" cy="4067175"/>
+            <wp:effectExtent l="0" t="0" r="9525" b="9525"/>
+            <wp:docPr id="3" name="Picture 3"/>
+            <wp:cNvGraphicFramePr>
+              <a:graphicFrameLocks xmlns:a="http://schemas.openxmlformats.org/drawingml/2006/main" noChangeAspect="1"/>
+            </wp:cNvGraphicFramePr>
+            <a:graphic xmlns:a="http://schemas.openxmlformats.org/drawingml/2006/main">
+              <a:graphicData uri="http://schemas.openxmlformats.org/drawingml/2006/picture">
+                <pic:pic xmlns:pic="http://schemas.openxmlformats.org/drawingml/2006/picture">
+                  <pic:nvPicPr>
+                    <pic:cNvPr id="1" name=""/>
+                    <pic:cNvPicPr/>
+                  </pic:nvPicPr>
+                  <pic:blipFill>
+                    <a:blip r:embed="rId6"/>
+                    <a:stretch>
+                      <a:fillRect/>
+                    </a:stretch>
+                  </pic:blipFill>
+                  <pic:spPr>
+                    <a:xfrm>
+                      <a:off x="0" y="0"/>
+                      <a:ext cx="5324475" cy="4067175"/>
+                    </a:xfrm>
+                    <a:prstGeom prst="rect">
+                      <a:avLst/>
+                    </a:prstGeom>
+                  </pic:spPr>
+                </pic:pic>
+              </a:graphicData>
+            </a:graphic>
+          </wp:inline>
+        </w:drawing>
+      </w:r>
     </w:p>
     <w:sectPr>
       <w:pgSz w:w="12240" w:h="15840"/>
@@ -57,7 +147,7 @@
 </file>
 
 <file path=word/styles.xml><?xml version="1.0" encoding="utf-8"?>
-<w:styles xmlns:mc="http://schemas.openxmlformats.org/markup-compatibility/2006" xmlns:r="http://schemas.openxmlformats.org/officeDocument/2006/relationships" xmlns:w="http://schemas.openxmlformats.org/wordprocessingml/2006/main" xmlns:w14="http://schemas.microsoft.com/office/word/2010/wordml" xmlns:w15="http://schemas.microsoft.com/office/word/2012/wordml" xmlns:w16se="http://schemas.microsoft.com/office/word/2015/wordml/symex" mc:Ignorable="w14 w15 w16se">
+<w:styles xmlns:mc="http://schemas.openxmlformats.org/markup-compatibility/2006" xmlns:r="http://schemas.openxmlformats.org/officeDocument/2006/relationships" xmlns:w="http://schemas.openxmlformats.org/wordprocessingml/2006/main" xmlns:w14="http://schemas.microsoft.com/office/word/2010/wordml" xmlns:w15="http://schemas.microsoft.com/office/word/2012/wordml" mc:Ignorable="w14 w15">
   <w:docDefaults>
     <w:rPrDefault>
       <w:rPr>
@@ -73,7 +163,7 @@
       </w:pPr>
     </w:pPrDefault>
   </w:docDefaults>
-  <w:latentStyles w:defLockedState="0" w:defUIPriority="99" w:defSemiHidden="0" w:defUnhideWhenUsed="0" w:defQFormat="0" w:count="374">
+  <w:latentStyles w:defLockedState="0" w:defUIPriority="99" w:defSemiHidden="0" w:defUnhideWhenUsed="0" w:defQFormat="0" w:count="371">
     <w:lsdException w:name="Normal" w:uiPriority="0" w:qFormat="1"/>
     <w:lsdException w:name="heading 1" w:uiPriority="9" w:qFormat="1"/>
     <w:lsdException w:name="heading 2" w:semiHidden="1" w:uiPriority="9" w:unhideWhenUsed="1" w:qFormat="1"/>
@@ -179,6 +269,7 @@
     <w:lsdException w:name="HTML Sample" w:semiHidden="1" w:unhideWhenUsed="1"/>
     <w:lsdException w:name="HTML Typewriter" w:semiHidden="1" w:unhideWhenUsed="1"/>
     <w:lsdException w:name="HTML Variable" w:semiHidden="1" w:unhideWhenUsed="1"/>
+    <w:lsdException w:name="Normal Table" w:semiHidden="1" w:unhideWhenUsed="1"/>
     <w:lsdException w:name="annotation subject" w:semiHidden="1" w:unhideWhenUsed="1"/>
     <w:lsdException w:name="No List" w:semiHidden="1" w:unhideWhenUsed="1"/>
     <w:lsdException w:name="Outline List 1" w:semiHidden="1" w:unhideWhenUsed="1"/>
@@ -223,6 +314,7 @@
     <w:lsdException w:name="Table Professional" w:semiHidden="1" w:unhideWhenUsed="1"/>
     <w:lsdException w:name="Table Subtle 1" w:semiHidden="1" w:unhideWhenUsed="1"/>
     <w:lsdException w:name="Table Subtle 2" w:semiHidden="1" w:unhideWhenUsed="1"/>
+    <w:lsdException w:name="Table Web 1" w:semiHidden="1" w:unhideWhenUsed="1"/>
     <w:lsdException w:name="Table Web 2" w:semiHidden="1" w:unhideWhenUsed="1"/>
     <w:lsdException w:name="Table Web 3" w:semiHidden="1" w:unhideWhenUsed="1"/>
     <w:lsdException w:name="Balloon Text" w:semiHidden="1" w:unhideWhenUsed="1"/>
@@ -443,9 +535,6 @@
     <w:lsdException w:name="List Table 5 Dark Accent 6" w:uiPriority="50"/>
     <w:lsdException w:name="List Table 6 Colorful Accent 6" w:uiPriority="51"/>
     <w:lsdException w:name="List Table 7 Colorful Accent 6" w:uiPriority="52"/>
-    <w:lsdException w:name="Mention" w:semiHidden="1" w:unhideWhenUsed="1"/>
-    <w:lsdException w:name="Smart Hyperlink" w:semiHidden="1" w:unhideWhenUsed="1"/>
-    <w:lsdException w:name="Hashtag" w:semiHidden="1" w:unhideWhenUsed="1"/>
   </w:latentStyles>
   <w:style w:type="paragraph" w:default="1" w:styleId="Normal">
     <w:name w:val="Normal"/>

</xml_diff>

<commit_message>
Lab09 Task 5 Done + some lab report
Double check part 5 completion
</commit_message>
<xml_diff>
--- a/Lab09/Lab09_Report.docx
+++ b/Lab09/Lab09_Report.docx
@@ -2,15 +2,276 @@
 <file path=word/document.xml><?xml version="1.0" encoding="utf-8"?>
 <w:document xmlns:wpc="http://schemas.microsoft.com/office/word/2010/wordprocessingCanvas" xmlns:mc="http://schemas.openxmlformats.org/markup-compatibility/2006" xmlns:o="urn:schemas-microsoft-com:office:office" xmlns:r="http://schemas.openxmlformats.org/officeDocument/2006/relationships" xmlns:m="http://schemas.openxmlformats.org/officeDocument/2006/math" xmlns:v="urn:schemas-microsoft-com:vml" xmlns:wp14="http://schemas.microsoft.com/office/word/2010/wordprocessingDrawing" xmlns:wp="http://schemas.openxmlformats.org/drawingml/2006/wordprocessingDrawing" xmlns:w10="urn:schemas-microsoft-com:office:word" xmlns:w="http://schemas.openxmlformats.org/wordprocessingml/2006/main" xmlns:w14="http://schemas.microsoft.com/office/word/2010/wordml" xmlns:w15="http://schemas.microsoft.com/office/word/2012/wordml" xmlns:wpg="http://schemas.microsoft.com/office/word/2010/wordprocessingGroup" xmlns:wpi="http://schemas.microsoft.com/office/word/2010/wordprocessingInk" xmlns:wne="http://schemas.microsoft.com/office/word/2006/wordml" xmlns:wps="http://schemas.microsoft.com/office/word/2010/wordprocessingShape" mc:Ignorable="w14 w15 wp14">
   <w:body>
+    <w:p>
+      <w:pPr>
+        <w:ind w:firstLine="720"/>
+      </w:pPr>
+      <w:r>
+        <w:t xml:space="preserve">Hash tables are an important data structure used to organize a lot of data into one container. Using a key to map the different sets of data, a hash table can organize data based on hashed key given by the user. Another data structure used in this lab was the linked list data structure. A data structure that includes a piece of data and then a pointer to the next node in the list. Both of these data structures were combined </w:t>
+      </w:r>
+      <w:r>
+        <w:t>in one lab to show the differences in performance of just linear probing thr</w:t>
+      </w:r>
+      <w:bookmarkStart w:id="0" w:name="_GoBack"/>
+      <w:bookmarkEnd w:id="0"/>
+      <w:r>
+        <w:t>ough a hash table and using a linked list for chained linking. This shows how the use of these data structures can be used for the same thing, storing data, in different ways.</w:t>
+      </w:r>
+    </w:p>
+    <w:tbl>
+      <w:tblPr>
+        <w:tblStyle w:val="TableGrid"/>
+        <w:tblW w:w="0" w:type="auto"/>
+        <w:tblLook w:val="04A0" w:firstRow="1" w:lastRow="0" w:firstColumn="1" w:lastColumn="0" w:noHBand="0" w:noVBand="1"/>
+      </w:tblPr>
+      <w:tblGrid>
+        <w:gridCol w:w="2337"/>
+        <w:gridCol w:w="2337"/>
+        <w:gridCol w:w="2338"/>
+        <w:gridCol w:w="2338"/>
+      </w:tblGrid>
+      <w:tr>
+        <w:tc>
+          <w:tcPr>
+            <w:tcW w:w="2337" w:type="dxa"/>
+          </w:tcPr>
+          <w:p>
+            <w:r>
+              <w:t>100</w:t>
+            </w:r>
+          </w:p>
+        </w:tc>
+        <w:tc>
+          <w:tcPr>
+            <w:tcW w:w="2337" w:type="dxa"/>
+          </w:tcPr>
+          <w:p>
+            <w:r>
+              <w:t>36</w:t>
+            </w:r>
+          </w:p>
+        </w:tc>
+        <w:tc>
+          <w:tcPr>
+            <w:tcW w:w="2338" w:type="dxa"/>
+          </w:tcPr>
+          <w:p>
+            <w:r>
+              <w:t>100</w:t>
+            </w:r>
+          </w:p>
+        </w:tc>
+        <w:tc>
+          <w:tcPr>
+            <w:tcW w:w="2338" w:type="dxa"/>
+          </w:tcPr>
+          <w:p>
+            <w:r>
+              <w:t>4 checks</w:t>
+            </w:r>
+          </w:p>
+        </w:tc>
+      </w:tr>
+      <w:tr>
+        <w:tc>
+          <w:tcPr>
+            <w:tcW w:w="2337" w:type="dxa"/>
+          </w:tcPr>
+          <w:p>
+            <w:r>
+              <w:t>150</w:t>
+            </w:r>
+          </w:p>
+        </w:tc>
+        <w:tc>
+          <w:tcPr>
+            <w:tcW w:w="2337" w:type="dxa"/>
+          </w:tcPr>
+          <w:p>
+            <w:r>
+              <w:t>36</w:t>
+            </w:r>
+          </w:p>
+        </w:tc>
+        <w:tc>
+          <w:tcPr>
+            <w:tcW w:w="2338" w:type="dxa"/>
+          </w:tcPr>
+          <w:p>
+            <w:r>
+              <w:t>150</w:t>
+            </w:r>
+          </w:p>
+        </w:tc>
+        <w:tc>
+          <w:tcPr>
+            <w:tcW w:w="2338" w:type="dxa"/>
+          </w:tcPr>
+          <w:p>
+            <w:r>
+              <w:t>4 checks</w:t>
+            </w:r>
+          </w:p>
+        </w:tc>
+      </w:tr>
+      <w:tr>
+        <w:tc>
+          <w:tcPr>
+            <w:tcW w:w="2337" w:type="dxa"/>
+          </w:tcPr>
+          <w:p>
+            <w:r>
+              <w:t>200</w:t>
+            </w:r>
+          </w:p>
+        </w:tc>
+        <w:tc>
+          <w:tcPr>
+            <w:tcW w:w="2337" w:type="dxa"/>
+          </w:tcPr>
+          <w:p>
+            <w:r>
+              <w:t>36</w:t>
+            </w:r>
+          </w:p>
+        </w:tc>
+        <w:tc>
+          <w:tcPr>
+            <w:tcW w:w="2338" w:type="dxa"/>
+          </w:tcPr>
+          <w:p>
+            <w:r>
+              <w:t>200</w:t>
+            </w:r>
+          </w:p>
+        </w:tc>
+        <w:tc>
+          <w:tcPr>
+            <w:tcW w:w="2338" w:type="dxa"/>
+          </w:tcPr>
+          <w:p>
+            <w:r>
+              <w:t>4 checks</w:t>
+            </w:r>
+          </w:p>
+        </w:tc>
+      </w:tr>
+      <w:tr>
+        <w:tc>
+          <w:tcPr>
+            <w:tcW w:w="2337" w:type="dxa"/>
+          </w:tcPr>
+          <w:p>
+            <w:r>
+              <w:t>250</w:t>
+            </w:r>
+          </w:p>
+        </w:tc>
+        <w:tc>
+          <w:tcPr>
+            <w:tcW w:w="2337" w:type="dxa"/>
+          </w:tcPr>
+          <w:p>
+            <w:r>
+              <w:t>36</w:t>
+            </w:r>
+          </w:p>
+        </w:tc>
+        <w:tc>
+          <w:tcPr>
+            <w:tcW w:w="2338" w:type="dxa"/>
+          </w:tcPr>
+          <w:p>
+            <w:r>
+              <w:t>250</w:t>
+            </w:r>
+          </w:p>
+        </w:tc>
+        <w:tc>
+          <w:tcPr>
+            <w:tcW w:w="2338" w:type="dxa"/>
+          </w:tcPr>
+          <w:p>
+            <w:r>
+              <w:t>4 checks</w:t>
+            </w:r>
+          </w:p>
+        </w:tc>
+      </w:tr>
+      <w:tr>
+        <w:tc>
+          <w:tcPr>
+            <w:tcW w:w="2337" w:type="dxa"/>
+          </w:tcPr>
+          <w:p>
+            <w:r>
+              <w:t>Array Size ( Probing)</w:t>
+            </w:r>
+          </w:p>
+        </w:tc>
+        <w:tc>
+          <w:tcPr>
+            <w:tcW w:w="2337" w:type="dxa"/>
+          </w:tcPr>
+          <w:p>
+            <w:r>
+              <w:t>Performance</w:t>
+            </w:r>
+          </w:p>
+        </w:tc>
+        <w:tc>
+          <w:tcPr>
+            <w:tcW w:w="2338" w:type="dxa"/>
+          </w:tcPr>
+          <w:p>
+            <w:r>
+              <w:t>Array Size( Chained)</w:t>
+            </w:r>
+          </w:p>
+        </w:tc>
+        <w:tc>
+          <w:tcPr>
+            <w:tcW w:w="2338" w:type="dxa"/>
+          </w:tcPr>
+          <w:p>
+            <w:r>
+              <w:t>Performance</w:t>
+            </w:r>
+          </w:p>
+        </w:tc>
+      </w:tr>
+    </w:tbl>
+    <w:p>
+      <w:r>
+        <w:tab/>
+        <w:t xml:space="preserve">*This is searching for </w:t>
+      </w:r>
+      <w:proofErr w:type="spellStart"/>
+      <w:r>
+        <w:t>mNumber</w:t>
+      </w:r>
+      <w:proofErr w:type="spellEnd"/>
+      <w:r>
+        <w:t xml:space="preserve"> 10000040 for 50 random student</w:t>
+      </w:r>
+    </w:p>
+    <w:p>
+      <w:r>
+        <w:rPr>
+          <w:u w:val="single"/>
+        </w:rPr>
+        <w:t>Task 3 Screenshot</w:t>
+      </w:r>
+    </w:p>
     <w:p>
       <w:r>
         <w:rPr>
           <w:noProof/>
         </w:rPr>
         <w:drawing>
-          <wp:inline distT="0" distB="0" distL="0" distR="0" wp14:anchorId="5910124E" wp14:editId="1573095E">
-            <wp:extent cx="4528185" cy="8229600"/>
-            <wp:effectExtent l="0" t="0" r="5715" b="0"/>
+          <wp:inline distT="0" distB="0" distL="0" distR="0" wp14:anchorId="5C15E304" wp14:editId="4EB2ED24">
+            <wp:extent cx="4229100" cy="5105400"/>
+            <wp:effectExtent l="0" t="0" r="0" b="0"/>
             <wp:docPr id="1" name="Picture 1"/>
             <wp:cNvGraphicFramePr>
               <a:graphicFrameLocks xmlns:a="http://schemas.openxmlformats.org/drawingml/2006/main" noChangeAspect="1"/>
@@ -31,7 +292,7 @@
                   <pic:spPr>
                     <a:xfrm>
                       <a:off x="0" y="0"/>
-                      <a:ext cx="4528185" cy="8229600"/>
+                      <a:ext cx="4229100" cy="5105400"/>
                     </a:xfrm>
                     <a:prstGeom prst="rect">
                       <a:avLst/>
@@ -45,19 +306,26 @@
       </w:r>
     </w:p>
     <w:p>
+      <w:pPr>
+        <w:rPr>
+          <w:u w:val="single"/>
+        </w:rPr>
+      </w:pPr>
       <w:r>
+        <w:rPr>
+          <w:u w:val="single"/>
+        </w:rPr>
         <w:lastRenderedPageBreak/>
         <w:t>Task 4 Screenshots</w:t>
       </w:r>
     </w:p>
     <w:p>
-      <w:bookmarkStart w:id="0" w:name="_GoBack"/>
       <w:r>
         <w:rPr>
           <w:noProof/>
         </w:rPr>
         <w:drawing>
-          <wp:inline distT="0" distB="0" distL="0" distR="0" wp14:anchorId="285AFAF3" wp14:editId="6CC16D9A">
+          <wp:inline distT="0" distB="0" distL="0" distR="0" wp14:anchorId="43DB4EC5" wp14:editId="4F69BAF3">
             <wp:extent cx="5324475" cy="3505200"/>
             <wp:effectExtent l="0" t="0" r="9525" b="0"/>
             <wp:docPr id="2" name="Picture 2"/>
@@ -92,7 +360,6 @@
           </wp:inline>
         </w:drawing>
       </w:r>
-      <w:bookmarkEnd w:id="0"/>
     </w:p>
     <w:p>
       <w:r>
@@ -100,7 +367,7 @@
           <w:noProof/>
         </w:rPr>
         <w:drawing>
-          <wp:inline distT="0" distB="0" distL="0" distR="0" wp14:anchorId="119E5CAA" wp14:editId="201B5FB0">
+          <wp:inline distT="0" distB="0" distL="0" distR="0" wp14:anchorId="51BE35A3" wp14:editId="091C8210">
             <wp:extent cx="5324475" cy="4067175"/>
             <wp:effectExtent l="0" t="0" r="9525" b="9525"/>
             <wp:docPr id="3" name="Picture 3"/>
@@ -136,6 +403,7 @@
         </w:drawing>
       </w:r>
     </w:p>
+    <w:p/>
     <w:sectPr>
       <w:pgSz w:w="12240" w:h="15840"/>
       <w:pgMar w:top="1440" w:right="1440" w:bottom="1440" w:left="1440" w:header="720" w:footer="720" w:gutter="0"/>
@@ -567,6 +835,25 @@
     <w:semiHidden/>
     <w:unhideWhenUsed/>
   </w:style>
+  <w:style w:type="table" w:styleId="TableGrid">
+    <w:name w:val="Table Grid"/>
+    <w:basedOn w:val="TableNormal"/>
+    <w:uiPriority w:val="39"/>
+    <w:rsid w:val="00BD4B5E"/>
+    <w:pPr>
+      <w:spacing w:after="0" w:line="240" w:lineRule="auto"/>
+    </w:pPr>
+    <w:tblPr>
+      <w:tblBorders>
+        <w:top w:val="single" w:sz="4" w:space="0" w:color="auto"/>
+        <w:left w:val="single" w:sz="4" w:space="0" w:color="auto"/>
+        <w:bottom w:val="single" w:sz="4" w:space="0" w:color="auto"/>
+        <w:right w:val="single" w:sz="4" w:space="0" w:color="auto"/>
+        <w:insideH w:val="single" w:sz="4" w:space="0" w:color="auto"/>
+        <w:insideV w:val="single" w:sz="4" w:space="0" w:color="auto"/>
+      </w:tblBorders>
+    </w:tblPr>
+  </w:style>
 </w:styles>
 </file>
 

</xml_diff>